<commit_message>
updated by aashika on 25th april at 6:21 am
</commit_message>
<xml_diff>
--- a/demo.txt.docx
+++ b/demo.txt.docx
@@ -3,9 +3,155 @@
 <w:document xmlns:wpc="http://schemas.microsoft.com/office/word/2010/wordprocessingCanvas" xmlns:cx="http://schemas.microsoft.com/office/drawing/2014/chartex" xmlns:mc="http://schemas.openxmlformats.org/markup-compatibility/2006" xmlns:o="urn:schemas-microsoft-com:office:office" xmlns:r="http://schemas.openxmlformats.org/officeDocument/2006/relationships" xmlns:m="http://schemas.openxmlformats.org/officeDocument/2006/math" xmlns:v="urn:schemas-microsoft-com:vml" xmlns:wp14="http://schemas.microsoft.com/office/word/2010/wordprocessingDrawing" xmlns:wp="http://schemas.openxmlformats.org/drawingml/2006/wordprocessingDrawing" xmlns:w10="urn:schemas-microsoft-com:office:word" xmlns:w="http://schemas.openxmlformats.org/wordprocessingml/2006/main" xmlns:w14="http://schemas.microsoft.com/office/word/2010/wordml" xmlns:w15="http://schemas.microsoft.com/office/word/2012/wordml" xmlns:w16se="http://schemas.microsoft.com/office/word/2015/wordml/symex" xmlns:wpg="http://schemas.microsoft.com/office/word/2010/wordprocessingGroup" xmlns:wpi="http://schemas.microsoft.com/office/word/2010/wordprocessingInk" xmlns:wne="http://schemas.microsoft.com/office/word/2006/wordml" xmlns:wps="http://schemas.microsoft.com/office/word/2010/wordprocessingShape" mc:Ignorable="w14 w15 w16se wp14">
   <w:body>
     <w:p>
+      <w:pPr>
+        <w:rPr>
+          <w:b/>
+          <w:sz w:val="32"/>
+          <w:u w:val="single"/>
+        </w:rPr>
+      </w:pPr>
+      <w:r>
+        <w:rPr>
+          <w:b/>
+          <w:sz w:val="32"/>
+          <w:u w:val="single"/>
+        </w:rPr>
+        <w:t>Basic Structure</w:t>
+      </w:r>
+    </w:p>
+    <w:p>
+      <w:pPr>
+        <w:rPr>
+          <w:b/>
+        </w:rPr>
+      </w:pPr>
+      <w:r>
+        <w:rPr>
+          <w:b/>
+        </w:rPr>
+        <w:t xml:space="preserve">#include &lt; </w:t>
+      </w:r>
+      <w:proofErr w:type="spellStart"/>
+      <w:r>
+        <w:rPr>
+          <w:b/>
+        </w:rPr>
+        <w:t>stdio.h</w:t>
+      </w:r>
+      <w:proofErr w:type="spellEnd"/>
+      <w:r>
+        <w:rPr>
+          <w:b/>
+        </w:rPr>
+        <w:t>&gt;</w:t>
+      </w:r>
+    </w:p>
+    <w:p>
+      <w:r>
+        <w:t>Where std is standard, I is input, o is output</w:t>
+      </w:r>
+      <w:proofErr w:type="gramStart"/>
+      <w:r>
+        <w:t>, .</w:t>
+      </w:r>
+      <w:proofErr w:type="gramEnd"/>
+      <w:r>
+        <w:t xml:space="preserve"> is in and h o is header File.</w:t>
+      </w:r>
+    </w:p>
+    <w:p>
+      <w:pPr>
+        <w:rPr>
+          <w:b/>
+        </w:rPr>
+      </w:pPr>
+      <w:proofErr w:type="gramStart"/>
+      <w:r>
+        <w:rPr>
+          <w:b/>
+        </w:rPr>
+        <w:t>Main(</w:t>
+      </w:r>
+      <w:proofErr w:type="gramEnd"/>
+      <w:r>
+        <w:rPr>
+          <w:b/>
+        </w:rPr>
+        <w:t>)</w:t>
+      </w:r>
+    </w:p>
+    <w:p>
+      <w:r>
+        <w:t>{</w:t>
+      </w:r>
+    </w:p>
+    <w:p>
+      <w:r>
+        <w:t>Main body</w:t>
+      </w:r>
+    </w:p>
+    <w:p>
+      <w:r>
+        <w:t>}</w:t>
+      </w:r>
+    </w:p>
+    <w:p>
+      <w:r>
+        <w:t xml:space="preserve">Main is a </w:t>
+      </w:r>
+      <w:r>
+        <w:t xml:space="preserve">function because there is small </w:t>
+      </w:r>
+      <w:proofErr w:type="spellStart"/>
+      <w:r>
+        <w:t>bracked</w:t>
+      </w:r>
+      <w:proofErr w:type="spellEnd"/>
+      <w:r>
+        <w:t xml:space="preserve"> open and close.</w:t>
+      </w:r>
+    </w:p>
+    <w:p>
+      <w:r>
+        <w:t xml:space="preserve">Only two option to write the function </w:t>
+      </w:r>
+    </w:p>
+    <w:p>
+      <w:proofErr w:type="spellStart"/>
+      <w:r>
+        <w:t>Int</w:t>
+      </w:r>
+      <w:proofErr w:type="spellEnd"/>
+      <w:r>
+        <w:t xml:space="preserve"> main =return type =return 0;</w:t>
+      </w:r>
+    </w:p>
+    <w:p>
+      <w:r>
+        <w:t>Void = without return type =no return 0;</w:t>
+      </w:r>
+    </w:p>
+    <w:p>
+      <w:proofErr w:type="spellStart"/>
+      <w:r>
+        <w:t>Printf</w:t>
+      </w:r>
+      <w:proofErr w:type="spellEnd"/>
+      <w:r>
+        <w:t xml:space="preserve"> = to </w:t>
+      </w:r>
+      <w:r>
+        <w:t xml:space="preserve">display </w:t>
+      </w:r>
+    </w:p>
+    <w:p>
       <w:bookmarkStart w:id="0" w:name="_GoBack"/>
       <w:bookmarkEnd w:id="0"/>
     </w:p>
+    <w:p/>
+    <w:p/>
+    <w:p/>
+    <w:p/>
     <w:sectPr>
       <w:pgSz w:w="12240" w:h="15840"/>
       <w:pgMar w:top="1440" w:right="1440" w:bottom="1440" w:left="1440" w:header="720" w:footer="720" w:gutter="0"/>
@@ -14,6 +160,127 @@
     </w:sectPr>
   </w:body>
 </w:document>
+</file>
+
+<file path=word/numbering.xml><?xml version="1.0" encoding="utf-8"?>
+<w:numbering xmlns:wpc="http://schemas.microsoft.com/office/word/2010/wordprocessingCanvas" xmlns:cx="http://schemas.microsoft.com/office/drawing/2014/chartex" xmlns:mc="http://schemas.openxmlformats.org/markup-compatibility/2006" xmlns:o="urn:schemas-microsoft-com:office:office" xmlns:r="http://schemas.openxmlformats.org/officeDocument/2006/relationships" xmlns:m="http://schemas.openxmlformats.org/officeDocument/2006/math" xmlns:v="urn:schemas-microsoft-com:vml" xmlns:wp14="http://schemas.microsoft.com/office/word/2010/wordprocessingDrawing" xmlns:wp="http://schemas.openxmlformats.org/drawingml/2006/wordprocessingDrawing" xmlns:w10="urn:schemas-microsoft-com:office:word" xmlns:w="http://schemas.openxmlformats.org/wordprocessingml/2006/main" xmlns:w14="http://schemas.microsoft.com/office/word/2010/wordml" xmlns:w15="http://schemas.microsoft.com/office/word/2012/wordml" xmlns:w16se="http://schemas.microsoft.com/office/word/2015/wordml/symex" xmlns:wpg="http://schemas.microsoft.com/office/word/2010/wordprocessingGroup" xmlns:wpi="http://schemas.microsoft.com/office/word/2010/wordprocessingInk" xmlns:wne="http://schemas.microsoft.com/office/word/2006/wordml" xmlns:wps="http://schemas.microsoft.com/office/word/2010/wordprocessingShape" mc:Ignorable="w14 w15 w16se wp14">
+  <w:abstractNum w:abstractNumId="0" w15:restartNumberingAfterBreak="0">
+    <w:nsid w:val="538263F6"/>
+    <w:multiLevelType w:val="hybridMultilevel"/>
+    <w:tmpl w:val="3EAA69AE"/>
+    <w:lvl w:ilvl="0" w:tplc="04090001">
+      <w:start w:val="1"/>
+      <w:numFmt w:val="bullet"/>
+      <w:lvlText w:val=""/>
+      <w:lvlJc w:val="left"/>
+      <w:pPr>
+        <w:ind w:left="720" w:hanging="360"/>
+      </w:pPr>
+      <w:rPr>
+        <w:rFonts w:ascii="Symbol" w:hAnsi="Symbol" w:hint="default"/>
+      </w:rPr>
+    </w:lvl>
+    <w:lvl w:ilvl="1" w:tplc="04090003" w:tentative="1">
+      <w:start w:val="1"/>
+      <w:numFmt w:val="bullet"/>
+      <w:lvlText w:val="o"/>
+      <w:lvlJc w:val="left"/>
+      <w:pPr>
+        <w:ind w:left="1440" w:hanging="360"/>
+      </w:pPr>
+      <w:rPr>
+        <w:rFonts w:ascii="Courier New" w:hAnsi="Courier New" w:cs="Courier New" w:hint="default"/>
+      </w:rPr>
+    </w:lvl>
+    <w:lvl w:ilvl="2" w:tplc="04090005" w:tentative="1">
+      <w:start w:val="1"/>
+      <w:numFmt w:val="bullet"/>
+      <w:lvlText w:val=""/>
+      <w:lvlJc w:val="left"/>
+      <w:pPr>
+        <w:ind w:left="2160" w:hanging="360"/>
+      </w:pPr>
+      <w:rPr>
+        <w:rFonts w:ascii="Wingdings" w:hAnsi="Wingdings" w:hint="default"/>
+      </w:rPr>
+    </w:lvl>
+    <w:lvl w:ilvl="3" w:tplc="04090001" w:tentative="1">
+      <w:start w:val="1"/>
+      <w:numFmt w:val="bullet"/>
+      <w:lvlText w:val=""/>
+      <w:lvlJc w:val="left"/>
+      <w:pPr>
+        <w:ind w:left="2880" w:hanging="360"/>
+      </w:pPr>
+      <w:rPr>
+        <w:rFonts w:ascii="Symbol" w:hAnsi="Symbol" w:hint="default"/>
+      </w:rPr>
+    </w:lvl>
+    <w:lvl w:ilvl="4" w:tplc="04090003" w:tentative="1">
+      <w:start w:val="1"/>
+      <w:numFmt w:val="bullet"/>
+      <w:lvlText w:val="o"/>
+      <w:lvlJc w:val="left"/>
+      <w:pPr>
+        <w:ind w:left="3600" w:hanging="360"/>
+      </w:pPr>
+      <w:rPr>
+        <w:rFonts w:ascii="Courier New" w:hAnsi="Courier New" w:cs="Courier New" w:hint="default"/>
+      </w:rPr>
+    </w:lvl>
+    <w:lvl w:ilvl="5" w:tplc="04090005" w:tentative="1">
+      <w:start w:val="1"/>
+      <w:numFmt w:val="bullet"/>
+      <w:lvlText w:val=""/>
+      <w:lvlJc w:val="left"/>
+      <w:pPr>
+        <w:ind w:left="4320" w:hanging="360"/>
+      </w:pPr>
+      <w:rPr>
+        <w:rFonts w:ascii="Wingdings" w:hAnsi="Wingdings" w:hint="default"/>
+      </w:rPr>
+    </w:lvl>
+    <w:lvl w:ilvl="6" w:tplc="04090001" w:tentative="1">
+      <w:start w:val="1"/>
+      <w:numFmt w:val="bullet"/>
+      <w:lvlText w:val=""/>
+      <w:lvlJc w:val="left"/>
+      <w:pPr>
+        <w:ind w:left="5040" w:hanging="360"/>
+      </w:pPr>
+      <w:rPr>
+        <w:rFonts w:ascii="Symbol" w:hAnsi="Symbol" w:hint="default"/>
+      </w:rPr>
+    </w:lvl>
+    <w:lvl w:ilvl="7" w:tplc="04090003" w:tentative="1">
+      <w:start w:val="1"/>
+      <w:numFmt w:val="bullet"/>
+      <w:lvlText w:val="o"/>
+      <w:lvlJc w:val="left"/>
+      <w:pPr>
+        <w:ind w:left="5760" w:hanging="360"/>
+      </w:pPr>
+      <w:rPr>
+        <w:rFonts w:ascii="Courier New" w:hAnsi="Courier New" w:cs="Courier New" w:hint="default"/>
+      </w:rPr>
+    </w:lvl>
+    <w:lvl w:ilvl="8" w:tplc="04090005" w:tentative="1">
+      <w:start w:val="1"/>
+      <w:numFmt w:val="bullet"/>
+      <w:lvlText w:val=""/>
+      <w:lvlJc w:val="left"/>
+      <w:pPr>
+        <w:ind w:left="6480" w:hanging="360"/>
+      </w:pPr>
+      <w:rPr>
+        <w:rFonts w:ascii="Wingdings" w:hAnsi="Wingdings" w:hint="default"/>
+      </w:rPr>
+    </w:lvl>
+  </w:abstractNum>
+  <w:num w:numId="1">
+    <w:abstractNumId w:val="0"/>
+  </w:num>
+</w:numbering>
 </file>
 
 <file path=word/styles.xml><?xml version="1.0" encoding="utf-8"?>
@@ -409,6 +676,10 @@
   <w:style w:type="paragraph" w:default="1" w:styleId="Normal">
     <w:name w:val="Normal"/>
     <w:qFormat/>
+    <w:rsid w:val="00800594"/>
+    <w:rPr>
+      <w:sz w:val="24"/>
+    </w:rPr>
   </w:style>
   <w:style w:type="character" w:default="1" w:styleId="DefaultParagraphFont">
     <w:name w:val="Default Paragraph Font"/>
@@ -436,6 +707,17 @@
     <w:uiPriority w:val="99"/>
     <w:semiHidden/>
     <w:unhideWhenUsed/>
+  </w:style>
+  <w:style w:type="paragraph" w:styleId="ListParagraph">
+    <w:name w:val="List Paragraph"/>
+    <w:basedOn w:val="Normal"/>
+    <w:uiPriority w:val="34"/>
+    <w:qFormat/>
+    <w:rsid w:val="00800594"/>
+    <w:pPr>
+      <w:ind w:left="720"/>
+      <w:contextualSpacing/>
+    </w:pPr>
   </w:style>
 </w:styles>
 </file>

</xml_diff>